<commit_message>
Add armor, food, and meds
</commit_message>
<xml_diff>
--- a/docs/Relational Schema.docx
+++ b/docs/Relational Schema.docx
@@ -28,59 +28,6 @@
       </w:pPr>
       <w:r>
         <w:t>The Asterisk symbol, *, is used to denote a foreign key.</w:t>
-      </w:r>
-    </w:p>
-    <w:p>
-      <w:pPr>
-        <w:rPr>
-          <w:rFonts w:hint="eastAsia"/>
-        </w:rPr>
-      </w:pPr>
-    </w:p>
-    <w:p>
-      <w:pPr>
-        <w:rPr>
-          <w:rFonts w:hint="eastAsia"/>
-        </w:rPr>
-      </w:pPr>
-      <w:proofErr w:type="gramStart"/>
-      <w:r>
-        <w:rPr>
-          <w:b/>
-          <w:bCs/>
-        </w:rPr>
-        <w:t>Products</w:t>
-      </w:r>
-      <w:r>
-        <w:t>(</w:t>
-      </w:r>
-      <w:proofErr w:type="gramEnd"/>
-      <w:r>
-        <w:rPr>
-          <w:u w:val="single"/>
-        </w:rPr>
-        <w:t>Part</w:t>
-      </w:r>
-      <w:r>
-        <w:rPr>
-          <w:u w:val="single"/>
-        </w:rPr>
-        <w:t>_Num,</w:t>
-      </w:r>
-      <w:r>
-        <w:t xml:space="preserve"> Name, Description, Price</w:t>
-      </w:r>
-      <w:r>
-        <w:t>, QTY Availabl</w:t>
-      </w:r>
-      <w:r>
-        <w:rPr>
-          <w:rFonts w:hint="eastAsia"/>
-        </w:rPr>
-        <w:t>e</w:t>
-      </w:r>
-      <w:r>
-        <w:t>)</w:t>
       </w:r>
     </w:p>
     <w:p>
@@ -315,6 +262,9 @@
           <w:ilvl w:val="0"/>
           <w:numId w:val="3"/>
         </w:numPr>
+        <w:rPr>
+          <w:rFonts w:hint="eastAsia"/>
+        </w:rPr>
       </w:pPr>
       <w:r>
         <w:t xml:space="preserve">User_ID is a foreign key, referencing </w:t>
@@ -341,7 +291,13 @@
         <w:t>)</w:t>
       </w:r>
     </w:p>
-    <w:p/>
+    <w:p>
+      <w:pPr>
+        <w:rPr>
+          <w:rFonts w:hint="eastAsia"/>
+        </w:rPr>
+      </w:pPr>
+    </w:p>
     <w:p>
       <w:pPr>
         <w:rPr>
@@ -367,10 +323,7 @@
         <w:t>Emp ID</w:t>
       </w:r>
       <w:r>
-        <w:t>*, Role</w:t>
-      </w:r>
-      <w:r>
-        <w:t xml:space="preserve">, </w:t>
+        <w:t xml:space="preserve">*, Role, </w:t>
       </w:r>
       <w:proofErr w:type="spellStart"/>
       <w:r>
@@ -378,10 +331,7 @@
       </w:r>
       <w:proofErr w:type="spellEnd"/>
       <w:r>
-        <w:t>*</w:t>
-      </w:r>
-      <w:r>
-        <w:t>)</w:t>
+        <w:t>*)</w:t>
       </w:r>
     </w:p>
     <w:p>
@@ -398,6 +348,9 @@
           <w:ilvl w:val="0"/>
           <w:numId w:val="1"/>
         </w:numPr>
+        <w:rPr>
+          <w:rFonts w:hint="eastAsia"/>
+        </w:rPr>
       </w:pPr>
       <w:r>
         <w:t xml:space="preserve">Emp_ID is a foreign key, referencing </w:t>
@@ -431,9 +384,6 @@
           <w:ilvl w:val="0"/>
           <w:numId w:val="1"/>
         </w:numPr>
-        <w:rPr>
-          <w:rFonts w:hint="eastAsia"/>
-        </w:rPr>
       </w:pPr>
       <w:proofErr w:type="spellStart"/>
       <w:r>
@@ -453,6 +403,237 @@
           <w:u w:val="single"/>
         </w:rPr>
         <w:t>Order ID</w:t>
+      </w:r>
+      <w:r>
+        <w:t>)</w:t>
+      </w:r>
+    </w:p>
+    <w:p/>
+    <w:p>
+      <w:proofErr w:type="gramStart"/>
+      <w:r>
+        <w:rPr>
+          <w:b/>
+          <w:bCs/>
+        </w:rPr>
+        <w:t>Products</w:t>
+      </w:r>
+      <w:r>
+        <w:t>(</w:t>
+      </w:r>
+      <w:proofErr w:type="gramEnd"/>
+      <w:r>
+        <w:rPr>
+          <w:u w:val="single"/>
+        </w:rPr>
+        <w:t>ID</w:t>
+      </w:r>
+      <w:r>
+        <w:rPr>
+          <w:u w:val="single"/>
+        </w:rPr>
+        <w:t>,</w:t>
+      </w:r>
+      <w:r>
+        <w:t xml:space="preserve"> Name, Description, Price, QTY Availabl</w:t>
+      </w:r>
+      <w:r>
+        <w:rPr>
+          <w:rFonts w:hint="eastAsia"/>
+        </w:rPr>
+        <w:t>e</w:t>
+      </w:r>
+      <w:r>
+        <w:t>)</w:t>
+      </w:r>
+    </w:p>
+    <w:p/>
+    <w:p>
+      <w:proofErr w:type="gramStart"/>
+      <w:r>
+        <w:rPr>
+          <w:b/>
+          <w:bCs/>
+        </w:rPr>
+        <w:t>Armors</w:t>
+      </w:r>
+      <w:r>
+        <w:t>(</w:t>
+      </w:r>
+      <w:proofErr w:type="spellStart"/>
+      <w:proofErr w:type="gramEnd"/>
+      <w:r>
+        <w:rPr>
+          <w:u w:val="single"/>
+        </w:rPr>
+        <w:t>Armor_ID</w:t>
+      </w:r>
+      <w:proofErr w:type="spellEnd"/>
+      <w:r>
+        <w:t>*, Name, Tier)</w:t>
+      </w:r>
+    </w:p>
+    <w:p/>
+    <w:p>
+      <w:pPr>
+        <w:pStyle w:val="ListParagraph"/>
+        <w:numPr>
+          <w:ilvl w:val="0"/>
+          <w:numId w:val="5"/>
+        </w:numPr>
+      </w:pPr>
+      <w:proofErr w:type="spellStart"/>
+      <w:r>
+        <w:t>Armor_ID</w:t>
+      </w:r>
+      <w:proofErr w:type="spellEnd"/>
+      <w:r>
+        <w:t xml:space="preserve"> is a foreign key, referencing </w:t>
+      </w:r>
+      <w:proofErr w:type="gramStart"/>
+      <w:r>
+        <w:rPr>
+          <w:b/>
+          <w:bCs/>
+        </w:rPr>
+        <w:t>Products</w:t>
+      </w:r>
+      <w:r>
+        <w:t>(</w:t>
+      </w:r>
+      <w:proofErr w:type="gramEnd"/>
+      <w:r>
+        <w:rPr>
+          <w:u w:val="single"/>
+        </w:rPr>
+        <w:t>ID</w:t>
+      </w:r>
+      <w:r>
+        <w:t>)</w:t>
+      </w:r>
+    </w:p>
+    <w:p/>
+    <w:p>
+      <w:proofErr w:type="gramStart"/>
+      <w:r>
+        <w:rPr>
+          <w:b/>
+          <w:bCs/>
+        </w:rPr>
+        <w:t>Meds</w:t>
+      </w:r>
+      <w:r>
+        <w:t>(</w:t>
+      </w:r>
+      <w:proofErr w:type="spellStart"/>
+      <w:proofErr w:type="gramEnd"/>
+      <w:r>
+        <w:rPr>
+          <w:u w:val="single"/>
+        </w:rPr>
+        <w:t>Med_ID</w:t>
+      </w:r>
+      <w:proofErr w:type="spellEnd"/>
+      <w:r>
+        <w:t>*, Type, Name)</w:t>
+      </w:r>
+    </w:p>
+    <w:p/>
+    <w:p>
+      <w:pPr>
+        <w:pStyle w:val="ListParagraph"/>
+        <w:numPr>
+          <w:ilvl w:val="0"/>
+          <w:numId w:val="5"/>
+        </w:numPr>
+      </w:pPr>
+      <w:proofErr w:type="spellStart"/>
+      <w:r>
+        <w:t>Med_ID</w:t>
+      </w:r>
+      <w:proofErr w:type="spellEnd"/>
+      <w:r>
+        <w:t xml:space="preserve"> is a foreign key, referencing </w:t>
+      </w:r>
+      <w:proofErr w:type="gramStart"/>
+      <w:r>
+        <w:rPr>
+          <w:b/>
+          <w:bCs/>
+        </w:rPr>
+        <w:t>Products(</w:t>
+      </w:r>
+      <w:proofErr w:type="gramEnd"/>
+      <w:r>
+        <w:rPr>
+          <w:u w:val="single"/>
+        </w:rPr>
+        <w:t>ID)</w:t>
+      </w:r>
+    </w:p>
+    <w:p/>
+    <w:p>
+      <w:proofErr w:type="gramStart"/>
+      <w:r>
+        <w:rPr>
+          <w:b/>
+          <w:bCs/>
+        </w:rPr>
+        <w:t>Foods</w:t>
+      </w:r>
+      <w:r>
+        <w:t>(</w:t>
+      </w:r>
+      <w:proofErr w:type="spellStart"/>
+      <w:proofErr w:type="gramEnd"/>
+      <w:r>
+        <w:rPr>
+          <w:u w:val="single"/>
+        </w:rPr>
+        <w:t>Food_ID</w:t>
+      </w:r>
+      <w:proofErr w:type="spellEnd"/>
+      <w:r>
+        <w:t>*, Type, Name)</w:t>
+      </w:r>
+    </w:p>
+    <w:p/>
+    <w:p>
+      <w:pPr>
+        <w:pStyle w:val="ListParagraph"/>
+        <w:numPr>
+          <w:ilvl w:val="0"/>
+          <w:numId w:val="5"/>
+        </w:numPr>
+        <w:rPr>
+          <w:rFonts w:hint="eastAsia"/>
+        </w:rPr>
+      </w:pPr>
+      <w:proofErr w:type="spellStart"/>
+      <w:r>
+        <w:t>Food_ID</w:t>
+      </w:r>
+      <w:proofErr w:type="spellEnd"/>
+      <w:r>
+        <w:t xml:space="preserve"> is a foreign key, referencing </w:t>
+      </w:r>
+      <w:proofErr w:type="gramStart"/>
+      <w:r>
+        <w:rPr>
+          <w:b/>
+          <w:bCs/>
+        </w:rPr>
+        <w:t>Products</w:t>
+      </w:r>
+      <w:r>
+        <w:t>(</w:t>
+      </w:r>
+      <w:proofErr w:type="gramEnd"/>
+      <w:r>
+        <w:rPr>
+          <w:u w:val="single"/>
+        </w:rPr>
+        <w:t>ID</w:t>
       </w:r>
       <w:r>
         <w:t>)</w:t>
@@ -593,6 +774,7 @@
       <w:r>
         <w:t>(</w:t>
       </w:r>
+      <w:proofErr w:type="spellStart"/>
       <w:proofErr w:type="gramEnd"/>
       <w:r>
         <w:rPr>
@@ -600,9 +782,11 @@
         </w:rPr>
         <w:t>Part_Num</w:t>
       </w:r>
+      <w:proofErr w:type="spellEnd"/>
       <w:r>
         <w:t xml:space="preserve">*, </w:t>
       </w:r>
+      <w:proofErr w:type="spellStart"/>
       <w:r>
         <w:rPr>
           <w:u w:val="single"/>
@@ -621,6 +805,7 @@
         </w:rPr>
         <w:t>_ID</w:t>
       </w:r>
+      <w:proofErr w:type="spellEnd"/>
       <w:r>
         <w:t xml:space="preserve">*, </w:t>
       </w:r>
@@ -934,6 +1119,7 @@
         </w:rPr>
       </w:pPr>
       <w:r>
+        <w:lastRenderedPageBreak/>
         <w:t xml:space="preserve">Cart_ID is a foreign key, referencing </w:t>
       </w:r>
       <w:r>
@@ -1240,6 +1426,119 @@
     </w:lvl>
   </w:abstractNum>
   <w:abstractNum w:abstractNumId="2" w15:restartNumberingAfterBreak="0">
+    <w:nsid w:val="575C2605"/>
+    <w:multiLevelType w:val="hybridMultilevel"/>
+    <w:tmpl w:val="4EF6A88A"/>
+    <w:lvl w:ilvl="0" w:tplc="04090001">
+      <w:start w:val="1"/>
+      <w:numFmt w:val="bullet"/>
+      <w:lvlText w:val=""/>
+      <w:lvlJc w:val="left"/>
+      <w:pPr>
+        <w:ind w:left="720" w:hanging="360"/>
+      </w:pPr>
+      <w:rPr>
+        <w:rFonts w:ascii="Symbol" w:hAnsi="Symbol" w:hint="default"/>
+      </w:rPr>
+    </w:lvl>
+    <w:lvl w:ilvl="1" w:tplc="04090003" w:tentative="1">
+      <w:start w:val="1"/>
+      <w:numFmt w:val="bullet"/>
+      <w:lvlText w:val="o"/>
+      <w:lvlJc w:val="left"/>
+      <w:pPr>
+        <w:ind w:left="1440" w:hanging="360"/>
+      </w:pPr>
+      <w:rPr>
+        <w:rFonts w:ascii="Courier New" w:hAnsi="Courier New" w:cs="Courier New" w:hint="default"/>
+      </w:rPr>
+    </w:lvl>
+    <w:lvl w:ilvl="2" w:tplc="04090005" w:tentative="1">
+      <w:start w:val="1"/>
+      <w:numFmt w:val="bullet"/>
+      <w:lvlText w:val=""/>
+      <w:lvlJc w:val="left"/>
+      <w:pPr>
+        <w:ind w:left="2160" w:hanging="360"/>
+      </w:pPr>
+      <w:rPr>
+        <w:rFonts w:ascii="Wingdings" w:hAnsi="Wingdings" w:hint="default"/>
+      </w:rPr>
+    </w:lvl>
+    <w:lvl w:ilvl="3" w:tplc="04090001" w:tentative="1">
+      <w:start w:val="1"/>
+      <w:numFmt w:val="bullet"/>
+      <w:lvlText w:val=""/>
+      <w:lvlJc w:val="left"/>
+      <w:pPr>
+        <w:ind w:left="2880" w:hanging="360"/>
+      </w:pPr>
+      <w:rPr>
+        <w:rFonts w:ascii="Symbol" w:hAnsi="Symbol" w:hint="default"/>
+      </w:rPr>
+    </w:lvl>
+    <w:lvl w:ilvl="4" w:tplc="04090003" w:tentative="1">
+      <w:start w:val="1"/>
+      <w:numFmt w:val="bullet"/>
+      <w:lvlText w:val="o"/>
+      <w:lvlJc w:val="left"/>
+      <w:pPr>
+        <w:ind w:left="3600" w:hanging="360"/>
+      </w:pPr>
+      <w:rPr>
+        <w:rFonts w:ascii="Courier New" w:hAnsi="Courier New" w:cs="Courier New" w:hint="default"/>
+      </w:rPr>
+    </w:lvl>
+    <w:lvl w:ilvl="5" w:tplc="04090005" w:tentative="1">
+      <w:start w:val="1"/>
+      <w:numFmt w:val="bullet"/>
+      <w:lvlText w:val=""/>
+      <w:lvlJc w:val="left"/>
+      <w:pPr>
+        <w:ind w:left="4320" w:hanging="360"/>
+      </w:pPr>
+      <w:rPr>
+        <w:rFonts w:ascii="Wingdings" w:hAnsi="Wingdings" w:hint="default"/>
+      </w:rPr>
+    </w:lvl>
+    <w:lvl w:ilvl="6" w:tplc="04090001" w:tentative="1">
+      <w:start w:val="1"/>
+      <w:numFmt w:val="bullet"/>
+      <w:lvlText w:val=""/>
+      <w:lvlJc w:val="left"/>
+      <w:pPr>
+        <w:ind w:left="5040" w:hanging="360"/>
+      </w:pPr>
+      <w:rPr>
+        <w:rFonts w:ascii="Symbol" w:hAnsi="Symbol" w:hint="default"/>
+      </w:rPr>
+    </w:lvl>
+    <w:lvl w:ilvl="7" w:tplc="04090003" w:tentative="1">
+      <w:start w:val="1"/>
+      <w:numFmt w:val="bullet"/>
+      <w:lvlText w:val="o"/>
+      <w:lvlJc w:val="left"/>
+      <w:pPr>
+        <w:ind w:left="5760" w:hanging="360"/>
+      </w:pPr>
+      <w:rPr>
+        <w:rFonts w:ascii="Courier New" w:hAnsi="Courier New" w:cs="Courier New" w:hint="default"/>
+      </w:rPr>
+    </w:lvl>
+    <w:lvl w:ilvl="8" w:tplc="04090005" w:tentative="1">
+      <w:start w:val="1"/>
+      <w:numFmt w:val="bullet"/>
+      <w:lvlText w:val=""/>
+      <w:lvlJc w:val="left"/>
+      <w:pPr>
+        <w:ind w:left="6480" w:hanging="360"/>
+      </w:pPr>
+      <w:rPr>
+        <w:rFonts w:ascii="Wingdings" w:hAnsi="Wingdings" w:hint="default"/>
+      </w:rPr>
+    </w:lvl>
+  </w:abstractNum>
+  <w:abstractNum w:abstractNumId="3" w15:restartNumberingAfterBreak="0">
     <w:nsid w:val="742156B6"/>
     <w:multiLevelType w:val="hybridMultilevel"/>
     <w:tmpl w:val="11DEEB26"/>
@@ -1352,7 +1651,7 @@
       </w:rPr>
     </w:lvl>
   </w:abstractNum>
-  <w:abstractNum w:abstractNumId="3" w15:restartNumberingAfterBreak="0">
+  <w:abstractNum w:abstractNumId="4" w15:restartNumberingAfterBreak="0">
     <w:nsid w:val="7EA319AF"/>
     <w:multiLevelType w:val="hybridMultilevel"/>
     <w:tmpl w:val="716802E0"/>
@@ -1466,16 +1765,19 @@
     </w:lvl>
   </w:abstractNum>
   <w:num w:numId="1" w16cid:durableId="733041368">
-    <w:abstractNumId w:val="3"/>
+    <w:abstractNumId w:val="4"/>
   </w:num>
   <w:num w:numId="2" w16cid:durableId="760954198">
     <w:abstractNumId w:val="1"/>
   </w:num>
   <w:num w:numId="3" w16cid:durableId="1931229634">
-    <w:abstractNumId w:val="2"/>
+    <w:abstractNumId w:val="3"/>
   </w:num>
   <w:num w:numId="4" w16cid:durableId="1761297382">
     <w:abstractNumId w:val="0"/>
+  </w:num>
+  <w:num w:numId="5" w16cid:durableId="902300193">
+    <w:abstractNumId w:val="2"/>
   </w:num>
 </w:numbering>
 </file>

</xml_diff>

<commit_message>
Change to make it look like the sql
</commit_message>
<xml_diff>
--- a/docs/Relational Schema.docx
+++ b/docs/Relational Schema.docx
@@ -43,39 +43,119 @@
           <w:rFonts w:hint="eastAsia"/>
         </w:rPr>
       </w:pPr>
+      <w:proofErr w:type="gramStart"/>
       <w:r>
         <w:rPr>
           <w:b/>
           <w:bCs/>
         </w:rPr>
-        <w:t xml:space="preserve">Shopping </w:t>
-      </w:r>
+        <w:t>User</w:t>
+      </w:r>
+      <w:r>
+        <w:t>(</w:t>
+      </w:r>
+      <w:proofErr w:type="gramEnd"/>
+      <w:r>
+        <w:rPr>
+          <w:u w:val="single"/>
+        </w:rPr>
+        <w:t>UserI</w:t>
+      </w:r>
+      <w:r>
+        <w:rPr>
+          <w:u w:val="single"/>
+        </w:rPr>
+        <w:t>D</w:t>
+      </w:r>
+      <w:r>
+        <w:t>,</w:t>
+      </w:r>
+      <w:r>
+        <w:t xml:space="preserve"> Notes, </w:t>
+      </w:r>
+      <w:r>
+        <w:t xml:space="preserve">Name, </w:t>
+      </w:r>
+      <w:proofErr w:type="spellStart"/>
+      <w:r>
+        <w:t>BillingAddress</w:t>
+      </w:r>
+      <w:proofErr w:type="spellEnd"/>
+      <w:r>
+        <w:t xml:space="preserve">, </w:t>
+      </w:r>
+      <w:proofErr w:type="spellStart"/>
+      <w:r>
+        <w:t>ShippingAddress</w:t>
+      </w:r>
+      <w:proofErr w:type="spellEnd"/>
+      <w:r>
+        <w:t>, Phone, Email</w:t>
+      </w:r>
+      <w:r>
+        <w:t>)</w:t>
+      </w:r>
+    </w:p>
+    <w:p>
+      <w:pPr>
+        <w:rPr>
+          <w:rFonts w:hint="eastAsia"/>
+        </w:rPr>
+      </w:pPr>
+    </w:p>
+    <w:p>
+      <w:pPr>
+        <w:rPr>
+          <w:rFonts w:hint="eastAsia"/>
+        </w:rPr>
+      </w:pPr>
       <w:proofErr w:type="gramStart"/>
       <w:r>
         <w:rPr>
           <w:b/>
           <w:bCs/>
         </w:rPr>
-        <w:t>Cart(</w:t>
+        <w:t>Products</w:t>
+      </w:r>
+      <w:r>
+        <w:t>(</w:t>
       </w:r>
       <w:proofErr w:type="gramEnd"/>
       <w:r>
         <w:rPr>
           <w:u w:val="single"/>
         </w:rPr>
-        <w:t>Cart_ID</w:t>
-      </w:r>
-      <w:r>
-        <w:t>, QTY</w:t>
+        <w:t>id</w:t>
+      </w:r>
+      <w:r>
+        <w:rPr>
+          <w:u w:val="single"/>
+        </w:rPr>
+        <w:t>,</w:t>
       </w:r>
       <w:r>
         <w:t xml:space="preserve"> </w:t>
       </w:r>
       <w:r>
-        <w:t>R</w:t>
-      </w:r>
-      <w:r>
-        <w:t>equested</w:t>
+        <w:t>n</w:t>
+      </w:r>
+      <w:r>
+        <w:t xml:space="preserve">ame, </w:t>
+      </w:r>
+      <w:r>
+        <w:t>tagline, d</w:t>
+      </w:r>
+      <w:r>
+        <w:t xml:space="preserve">escription, </w:t>
+      </w:r>
+      <w:r>
+        <w:t>image, p</w:t>
+      </w:r>
+      <w:r>
+        <w:t>rice,</w:t>
+      </w:r>
+      <w:r>
+        <w:t xml:space="preserve"> qty, type</w:t>
       </w:r>
       <w:r>
         <w:t>)</w:t>
@@ -100,105 +180,161 @@
           <w:b/>
           <w:bCs/>
         </w:rPr>
-        <w:t>Payme</w:t>
+        <w:t>Armors</w:t>
+      </w:r>
+      <w:r>
+        <w:t>(</w:t>
+      </w:r>
+      <w:proofErr w:type="gramEnd"/>
+      <w:r>
+        <w:rPr>
+          <w:u w:val="single"/>
+        </w:rPr>
+        <w:t>type_id</w:t>
+      </w:r>
+      <w:r>
+        <w:t xml:space="preserve">*, </w:t>
+      </w:r>
+      <w:r>
+        <w:t>n</w:t>
+      </w:r>
+      <w:r>
+        <w:t xml:space="preserve">ame, </w:t>
+      </w:r>
+      <w:r>
+        <w:t>t</w:t>
+      </w:r>
+      <w:r>
+        <w:t>ier)</w:t>
+      </w:r>
+    </w:p>
+    <w:p>
+      <w:pPr>
+        <w:rPr>
+          <w:rFonts w:hint="eastAsia"/>
+        </w:rPr>
+      </w:pPr>
+    </w:p>
+    <w:p>
+      <w:pPr>
+        <w:pStyle w:val="ListParagraph"/>
+        <w:numPr>
+          <w:ilvl w:val="0"/>
+          <w:numId w:val="5"/>
+        </w:numPr>
+        <w:rPr>
+          <w:rFonts w:hint="eastAsia"/>
+        </w:rPr>
+      </w:pPr>
+      <w:r>
+        <w:t>type_id</w:t>
+      </w:r>
+      <w:r>
+        <w:t xml:space="preserve"> is a foreign key, referencing </w:t>
       </w:r>
       <w:r>
         <w:rPr>
           <w:b/>
           <w:bCs/>
         </w:rPr>
-        <w:t>n</w:t>
-      </w:r>
+        <w:t>Products</w:t>
+      </w:r>
+      <w:r>
+        <w:t>(</w:t>
+      </w:r>
+      <w:r>
+        <w:rPr>
+          <w:u w:val="single"/>
+        </w:rPr>
+        <w:t>id</w:t>
+      </w:r>
+      <w:r>
+        <w:t>)</w:t>
+      </w:r>
+    </w:p>
+    <w:p>
+      <w:pPr>
+        <w:rPr>
+          <w:rFonts w:hint="eastAsia"/>
+        </w:rPr>
+      </w:pPr>
+    </w:p>
+    <w:p>
+      <w:pPr>
+        <w:rPr>
+          <w:rFonts w:hint="eastAsia"/>
+        </w:rPr>
+      </w:pPr>
+      <w:proofErr w:type="gramStart"/>
       <w:r>
         <w:rPr>
           <w:b/>
           <w:bCs/>
         </w:rPr>
+        <w:t>Meds</w:t>
+      </w:r>
+      <w:r>
+        <w:t>(</w:t>
+      </w:r>
+      <w:proofErr w:type="gramEnd"/>
+      <w:r>
+        <w:rPr>
+          <w:u w:val="single"/>
+        </w:rPr>
+        <w:t>type_id</w:t>
+      </w:r>
+      <w:r>
+        <w:t xml:space="preserve">*, </w:t>
+      </w:r>
+      <w:r>
         <w:t>t</w:t>
       </w:r>
       <w:r>
-        <w:t>(</w:t>
-      </w:r>
-      <w:proofErr w:type="gramEnd"/>
-      <w:r>
-        <w:rPr>
-          <w:u w:val="single"/>
-        </w:rPr>
-        <w:t>Payment_ID</w:t>
-      </w:r>
-      <w:r>
-        <w:t>, C</w:t>
-      </w:r>
-      <w:r>
-        <w:t xml:space="preserve">redit </w:t>
-      </w:r>
-      <w:r>
-        <w:t>C</w:t>
-      </w:r>
-      <w:r>
-        <w:t>ard</w:t>
-      </w:r>
-      <w:r>
-        <w:t xml:space="preserve"> Info</w:t>
-      </w:r>
-      <w:r>
-        <w:t xml:space="preserve">, </w:t>
-      </w:r>
-      <w:r>
-        <w:t xml:space="preserve">Payment </w:t>
-      </w:r>
-      <w:r>
-        <w:t>Amount</w:t>
-      </w:r>
-      <w:r>
-        <w:t>)</w:t>
-      </w:r>
-    </w:p>
-    <w:p>
-      <w:pPr>
-        <w:rPr>
-          <w:rFonts w:hint="eastAsia"/>
-        </w:rPr>
-      </w:pPr>
-    </w:p>
-    <w:p>
-      <w:pPr>
-        <w:rPr>
-          <w:rFonts w:hint="eastAsia"/>
-        </w:rPr>
-      </w:pPr>
-      <w:proofErr w:type="gramStart"/>
+        <w:t xml:space="preserve">ype, </w:t>
+      </w:r>
+      <w:r>
+        <w:t>n</w:t>
+      </w:r>
+      <w:r>
+        <w:t>ame)</w:t>
+      </w:r>
+    </w:p>
+    <w:p>
+      <w:pPr>
+        <w:rPr>
+          <w:rFonts w:hint="eastAsia"/>
+        </w:rPr>
+      </w:pPr>
+    </w:p>
+    <w:p>
+      <w:pPr>
+        <w:pStyle w:val="ListParagraph"/>
+        <w:numPr>
+          <w:ilvl w:val="0"/>
+          <w:numId w:val="5"/>
+        </w:numPr>
+        <w:rPr>
+          <w:rFonts w:hint="eastAsia"/>
+        </w:rPr>
+      </w:pPr>
+      <w:r>
+        <w:t>type_id</w:t>
+      </w:r>
+      <w:r>
+        <w:t xml:space="preserve"> is a foreign key, referencing </w:t>
+      </w:r>
       <w:r>
         <w:rPr>
           <w:b/>
           <w:bCs/>
         </w:rPr>
-        <w:t>User</w:t>
-      </w:r>
-      <w:r>
-        <w:t>(</w:t>
-      </w:r>
-      <w:proofErr w:type="gramEnd"/>
+        <w:t>Products(</w:t>
+      </w:r>
       <w:r>
         <w:rPr>
           <w:u w:val="single"/>
         </w:rPr>
-        <w:t>User_I</w:t>
-      </w:r>
-      <w:r>
-        <w:rPr>
-          <w:u w:val="single"/>
-        </w:rPr>
-        <w:t>D</w:t>
-      </w:r>
-      <w:r>
-        <w:t>,</w:t>
-      </w:r>
-      <w:r>
-        <w:t xml:space="preserve"> Notes, </w:t>
-      </w:r>
-      <w:r>
-        <w:t>Name, Billing Address, Shipping Address, Phone, Email</w:t>
+        <w:t>id</w:t>
       </w:r>
       <w:r>
         <w:t>)</w:t>
@@ -217,12 +353,92 @@
           <w:rFonts w:hint="eastAsia"/>
         </w:rPr>
       </w:pPr>
-      <w:proofErr w:type="gramStart"/>
       <w:r>
         <w:rPr>
           <w:b/>
           <w:bCs/>
         </w:rPr>
+        <w:t>Foods</w:t>
+      </w:r>
+      <w:r>
+        <w:t>(</w:t>
+      </w:r>
+      <w:r>
+        <w:rPr>
+          <w:u w:val="single"/>
+        </w:rPr>
+        <w:t>type_id</w:t>
+      </w:r>
+      <w:r>
+        <w:t xml:space="preserve">*, </w:t>
+      </w:r>
+      <w:r>
+        <w:t>t</w:t>
+      </w:r>
+      <w:r>
+        <w:t xml:space="preserve">ype, </w:t>
+      </w:r>
+      <w:r>
+        <w:t>n</w:t>
+      </w:r>
+      <w:r>
+        <w:t>ame)</w:t>
+      </w:r>
+    </w:p>
+    <w:p>
+      <w:pPr>
+        <w:rPr>
+          <w:rFonts w:hint="eastAsia"/>
+        </w:rPr>
+      </w:pPr>
+    </w:p>
+    <w:p>
+      <w:pPr>
+        <w:pStyle w:val="ListParagraph"/>
+        <w:numPr>
+          <w:ilvl w:val="0"/>
+          <w:numId w:val="5"/>
+        </w:numPr>
+      </w:pPr>
+      <w:r>
+        <w:t>type_id</w:t>
+      </w:r>
+      <w:r>
+        <w:t xml:space="preserve"> is a foreign key, referencing </w:t>
+      </w:r>
+      <w:r>
+        <w:rPr>
+          <w:b/>
+          <w:bCs/>
+        </w:rPr>
+        <w:t>Products</w:t>
+      </w:r>
+      <w:r>
+        <w:t>(</w:t>
+      </w:r>
+      <w:r>
+        <w:rPr>
+          <w:u w:val="single"/>
+        </w:rPr>
+        <w:t>id</w:t>
+      </w:r>
+      <w:r>
+        <w:t>)</w:t>
+      </w:r>
+    </w:p>
+    <w:p/>
+    <w:p>
+      <w:pPr>
+        <w:rPr>
+          <w:rFonts w:hint="eastAsia"/>
+        </w:rPr>
+      </w:pPr>
+      <w:proofErr w:type="gramStart"/>
+      <w:r>
+        <w:rPr>
+          <w:b/>
+          <w:bCs/>
+        </w:rPr>
         <w:t>Orders</w:t>
       </w:r>
       <w:r>
@@ -233,16 +449,16 @@
         <w:rPr>
           <w:u w:val="single"/>
         </w:rPr>
-        <w:t>Order_ID</w:t>
-      </w:r>
-      <w:r>
-        <w:t xml:space="preserve">, Notes, Date, Price, QTY Ordered, Status, Tracking Information, </w:t>
+        <w:t>OrderID</w:t>
+      </w:r>
+      <w:r>
+        <w:t xml:space="preserve">, Notes, Date, Price, , Status, Tracking Information, </w:t>
       </w:r>
       <w:r>
         <w:rPr>
           <w:u w:val="single"/>
         </w:rPr>
-        <w:t>User_ID</w:t>
+        <w:t>UserID</w:t>
       </w:r>
       <w:r>
         <w:t>*)</w:t>
@@ -262,12 +478,9 @@
           <w:ilvl w:val="0"/>
           <w:numId w:val="3"/>
         </w:numPr>
-        <w:rPr>
-          <w:rFonts w:hint="eastAsia"/>
-        </w:rPr>
-      </w:pPr>
-      <w:r>
-        <w:t xml:space="preserve">User_ID is a foreign key, referencing </w:t>
+      </w:pPr>
+      <w:r>
+        <w:t xml:space="preserve">UserID is a foreign key, referencing </w:t>
       </w:r>
       <w:proofErr w:type="gramStart"/>
       <w:r>
@@ -285,32 +498,21 @@
         <w:rPr>
           <w:u w:val="single"/>
         </w:rPr>
-        <w:t>User_ID</w:t>
+        <w:t>UserID</w:t>
       </w:r>
       <w:r>
         <w:t>)</w:t>
       </w:r>
     </w:p>
-    <w:p>
-      <w:pPr>
-        <w:rPr>
-          <w:rFonts w:hint="eastAsia"/>
-        </w:rPr>
-      </w:pPr>
-    </w:p>
-    <w:p>
-      <w:pPr>
-        <w:rPr>
-          <w:rFonts w:hint="eastAsia"/>
-        </w:rPr>
-      </w:pPr>
+    <w:p/>
+    <w:p>
       <w:proofErr w:type="gramStart"/>
       <w:r>
         <w:rPr>
           <w:b/>
           <w:bCs/>
         </w:rPr>
-        <w:t>Employee</w:t>
+        <w:t>OrderDetails</w:t>
       </w:r>
       <w:r>
         <w:t>(</w:t>
@@ -320,376 +522,19 @@
         <w:rPr>
           <w:u w:val="single"/>
         </w:rPr>
-        <w:t>Emp ID</w:t>
-      </w:r>
-      <w:r>
-        <w:t xml:space="preserve">*, Role, </w:t>
-      </w:r>
-      <w:proofErr w:type="spellStart"/>
-      <w:r>
-        <w:t>Order_ID</w:t>
-      </w:r>
-      <w:proofErr w:type="spellEnd"/>
-      <w:r>
-        <w:t>*)</w:t>
-      </w:r>
-    </w:p>
-    <w:p>
-      <w:pPr>
-        <w:rPr>
-          <w:rFonts w:hint="eastAsia"/>
-        </w:rPr>
-      </w:pPr>
-    </w:p>
-    <w:p>
-      <w:pPr>
-        <w:pStyle w:val="ListParagraph"/>
-        <w:numPr>
-          <w:ilvl w:val="0"/>
-          <w:numId w:val="1"/>
-        </w:numPr>
-        <w:rPr>
-          <w:rFonts w:hint="eastAsia"/>
-        </w:rPr>
-      </w:pPr>
-      <w:r>
-        <w:t xml:space="preserve">Emp_ID is a foreign key, referencing </w:t>
-      </w:r>
-      <w:proofErr w:type="gramStart"/>
-      <w:r>
-        <w:rPr>
-          <w:b/>
-          <w:bCs/>
-        </w:rPr>
-        <w:t>User</w:t>
-      </w:r>
-      <w:r>
-        <w:t>(</w:t>
-      </w:r>
-      <w:proofErr w:type="gramEnd"/>
-      <w:r>
-        <w:rPr>
-          <w:u w:val="single"/>
-        </w:rPr>
-        <w:t>User_ID</w:t>
-      </w:r>
-      <w:r>
-        <w:t>)</w:t>
-      </w:r>
-    </w:p>
-    <w:p>
-      <w:pPr>
-        <w:pStyle w:val="ListParagraph"/>
-        <w:numPr>
-          <w:ilvl w:val="0"/>
-          <w:numId w:val="1"/>
-        </w:numPr>
-      </w:pPr>
-      <w:proofErr w:type="spellStart"/>
-      <w:r>
-        <w:t>Order_ID</w:t>
-      </w:r>
-      <w:proofErr w:type="spellEnd"/>
-      <w:r>
-        <w:t xml:space="preserve"> is a foreign key, referencing </w:t>
-      </w:r>
-      <w:proofErr w:type="gramStart"/>
-      <w:r>
-        <w:t>Orders(</w:t>
-      </w:r>
-      <w:proofErr w:type="gramEnd"/>
-      <w:r>
-        <w:rPr>
-          <w:u w:val="single"/>
-        </w:rPr>
-        <w:t>Order ID</w:t>
-      </w:r>
-      <w:r>
-        <w:t>)</w:t>
+        <w:t>RowID</w:t>
+      </w:r>
+      <w:r>
+        <w:t>, OrderID*, Price,</w:t>
+      </w:r>
+      <w:r>
+        <w:t xml:space="preserve"> </w:t>
+      </w:r>
+      <w:r>
+        <w:t>QTY Ordered, UserID*, ItemID*)</w:t>
       </w:r>
     </w:p>
     <w:p/>
-    <w:p>
-      <w:proofErr w:type="gramStart"/>
-      <w:r>
-        <w:rPr>
-          <w:b/>
-          <w:bCs/>
-        </w:rPr>
-        <w:t>Products</w:t>
-      </w:r>
-      <w:r>
-        <w:t>(</w:t>
-      </w:r>
-      <w:proofErr w:type="gramEnd"/>
-      <w:r>
-        <w:rPr>
-          <w:u w:val="single"/>
-        </w:rPr>
-        <w:t>ID</w:t>
-      </w:r>
-      <w:r>
-        <w:rPr>
-          <w:u w:val="single"/>
-        </w:rPr>
-        <w:t>,</w:t>
-      </w:r>
-      <w:r>
-        <w:t xml:space="preserve"> Name, Description, Price, QTY Availabl</w:t>
-      </w:r>
-      <w:r>
-        <w:rPr>
-          <w:rFonts w:hint="eastAsia"/>
-        </w:rPr>
-        <w:t>e</w:t>
-      </w:r>
-      <w:r>
-        <w:t>)</w:t>
-      </w:r>
-    </w:p>
-    <w:p/>
-    <w:p>
-      <w:proofErr w:type="gramStart"/>
-      <w:r>
-        <w:rPr>
-          <w:b/>
-          <w:bCs/>
-        </w:rPr>
-        <w:t>Armors</w:t>
-      </w:r>
-      <w:r>
-        <w:t>(</w:t>
-      </w:r>
-      <w:proofErr w:type="spellStart"/>
-      <w:proofErr w:type="gramEnd"/>
-      <w:r>
-        <w:rPr>
-          <w:u w:val="single"/>
-        </w:rPr>
-        <w:t>Armor_ID</w:t>
-      </w:r>
-      <w:proofErr w:type="spellEnd"/>
-      <w:r>
-        <w:t>*, Name, Tier)</w:t>
-      </w:r>
-    </w:p>
-    <w:p/>
-    <w:p>
-      <w:pPr>
-        <w:pStyle w:val="ListParagraph"/>
-        <w:numPr>
-          <w:ilvl w:val="0"/>
-          <w:numId w:val="5"/>
-        </w:numPr>
-      </w:pPr>
-      <w:proofErr w:type="spellStart"/>
-      <w:r>
-        <w:t>Armor_ID</w:t>
-      </w:r>
-      <w:proofErr w:type="spellEnd"/>
-      <w:r>
-        <w:t xml:space="preserve"> is a foreign key, referencing </w:t>
-      </w:r>
-      <w:proofErr w:type="gramStart"/>
-      <w:r>
-        <w:rPr>
-          <w:b/>
-          <w:bCs/>
-        </w:rPr>
-        <w:t>Products</w:t>
-      </w:r>
-      <w:r>
-        <w:t>(</w:t>
-      </w:r>
-      <w:proofErr w:type="gramEnd"/>
-      <w:r>
-        <w:rPr>
-          <w:u w:val="single"/>
-        </w:rPr>
-        <w:t>ID</w:t>
-      </w:r>
-      <w:r>
-        <w:t>)</w:t>
-      </w:r>
-    </w:p>
-    <w:p/>
-    <w:p>
-      <w:proofErr w:type="gramStart"/>
-      <w:r>
-        <w:rPr>
-          <w:b/>
-          <w:bCs/>
-        </w:rPr>
-        <w:t>Meds</w:t>
-      </w:r>
-      <w:r>
-        <w:t>(</w:t>
-      </w:r>
-      <w:proofErr w:type="spellStart"/>
-      <w:proofErr w:type="gramEnd"/>
-      <w:r>
-        <w:rPr>
-          <w:u w:val="single"/>
-        </w:rPr>
-        <w:t>Med_ID</w:t>
-      </w:r>
-      <w:proofErr w:type="spellEnd"/>
-      <w:r>
-        <w:t>*, Type, Name)</w:t>
-      </w:r>
-    </w:p>
-    <w:p/>
-    <w:p>
-      <w:pPr>
-        <w:pStyle w:val="ListParagraph"/>
-        <w:numPr>
-          <w:ilvl w:val="0"/>
-          <w:numId w:val="5"/>
-        </w:numPr>
-      </w:pPr>
-      <w:proofErr w:type="spellStart"/>
-      <w:r>
-        <w:t>Med_ID</w:t>
-      </w:r>
-      <w:proofErr w:type="spellEnd"/>
-      <w:r>
-        <w:t xml:space="preserve"> is a foreign key, referencing </w:t>
-      </w:r>
-      <w:proofErr w:type="gramStart"/>
-      <w:r>
-        <w:rPr>
-          <w:b/>
-          <w:bCs/>
-        </w:rPr>
-        <w:t>Products(</w:t>
-      </w:r>
-      <w:proofErr w:type="gramEnd"/>
-      <w:r>
-        <w:rPr>
-          <w:u w:val="single"/>
-        </w:rPr>
-        <w:t>ID)</w:t>
-      </w:r>
-    </w:p>
-    <w:p/>
-    <w:p>
-      <w:proofErr w:type="gramStart"/>
-      <w:r>
-        <w:rPr>
-          <w:b/>
-          <w:bCs/>
-        </w:rPr>
-        <w:t>Foods</w:t>
-      </w:r>
-      <w:r>
-        <w:t>(</w:t>
-      </w:r>
-      <w:proofErr w:type="spellStart"/>
-      <w:proofErr w:type="gramEnd"/>
-      <w:r>
-        <w:rPr>
-          <w:u w:val="single"/>
-        </w:rPr>
-        <w:t>Food_ID</w:t>
-      </w:r>
-      <w:proofErr w:type="spellEnd"/>
-      <w:r>
-        <w:t>*, Type, Name)</w:t>
-      </w:r>
-    </w:p>
-    <w:p/>
-    <w:p>
-      <w:pPr>
-        <w:pStyle w:val="ListParagraph"/>
-        <w:numPr>
-          <w:ilvl w:val="0"/>
-          <w:numId w:val="5"/>
-        </w:numPr>
-        <w:rPr>
-          <w:rFonts w:hint="eastAsia"/>
-        </w:rPr>
-      </w:pPr>
-      <w:proofErr w:type="spellStart"/>
-      <w:r>
-        <w:t>Food_ID</w:t>
-      </w:r>
-      <w:proofErr w:type="spellEnd"/>
-      <w:r>
-        <w:t xml:space="preserve"> is a foreign key, referencing </w:t>
-      </w:r>
-      <w:proofErr w:type="gramStart"/>
-      <w:r>
-        <w:rPr>
-          <w:b/>
-          <w:bCs/>
-        </w:rPr>
-        <w:t>Products</w:t>
-      </w:r>
-      <w:r>
-        <w:t>(</w:t>
-      </w:r>
-      <w:proofErr w:type="gramEnd"/>
-      <w:r>
-        <w:rPr>
-          <w:u w:val="single"/>
-        </w:rPr>
-        <w:t>ID</w:t>
-      </w:r>
-      <w:r>
-        <w:t>)</w:t>
-      </w:r>
-    </w:p>
-    <w:p>
-      <w:pPr>
-        <w:rPr>
-          <w:rFonts w:hint="eastAsia"/>
-        </w:rPr>
-      </w:pPr>
-    </w:p>
-    <w:p>
-      <w:pPr>
-        <w:rPr>
-          <w:rFonts w:hint="eastAsia"/>
-        </w:rPr>
-      </w:pPr>
-      <w:proofErr w:type="gramStart"/>
-      <w:r>
-        <w:rPr>
-          <w:b/>
-          <w:bCs/>
-        </w:rPr>
-        <w:t>ViewOrder</w:t>
-      </w:r>
-      <w:r>
-        <w:t>(</w:t>
-      </w:r>
-      <w:proofErr w:type="gramEnd"/>
-      <w:r>
-        <w:rPr>
-          <w:u w:val="single"/>
-        </w:rPr>
-        <w:t>Emp_ID</w:t>
-      </w:r>
-      <w:r>
-        <w:t xml:space="preserve">*, </w:t>
-      </w:r>
-      <w:r>
-        <w:rPr>
-          <w:u w:val="single"/>
-        </w:rPr>
-        <w:t>Order_ID</w:t>
-      </w:r>
-      <w:r>
-        <w:t>*)</w:t>
-      </w:r>
-    </w:p>
-    <w:p>
-      <w:pPr>
-        <w:rPr>
-          <w:rFonts w:hint="eastAsia"/>
-        </w:rPr>
-      </w:pPr>
-    </w:p>
     <w:p>
       <w:pPr>
         <w:pStyle w:val="ListParagraph"/>
@@ -697,12 +542,18 @@
           <w:ilvl w:val="0"/>
           <w:numId w:val="3"/>
         </w:numPr>
-        <w:rPr>
-          <w:rFonts w:hint="eastAsia"/>
-        </w:rPr>
-      </w:pPr>
-      <w:r>
-        <w:t xml:space="preserve">Emp_ID is a foreign key, referencing </w:t>
+      </w:pPr>
+      <w:r>
+        <w:t>OrderID is a foreign key, referencin</w:t>
+      </w:r>
+      <w:r>
+        <w:rPr>
+          <w:rFonts w:hint="eastAsia"/>
+        </w:rPr>
+        <w:t>g</w:t>
+      </w:r>
+      <w:r>
+        <w:t xml:space="preserve"> </w:t>
       </w:r>
       <w:proofErr w:type="gramStart"/>
       <w:r>
@@ -710,14 +561,20 @@
           <w:b/>
           <w:bCs/>
         </w:rPr>
-        <w:t>Employee</w:t>
+        <w:t>Orders</w:t>
       </w:r>
       <w:r>
         <w:t>(</w:t>
       </w:r>
       <w:proofErr w:type="gramEnd"/>
       <w:r>
-        <w:t>Emp_ID)</w:t>
+        <w:rPr>
+          <w:u w:val="single"/>
+        </w:rPr>
+        <w:t>OrderID</w:t>
+      </w:r>
+      <w:r>
+        <w:t>)</w:t>
       </w:r>
     </w:p>
     <w:p>
@@ -727,12 +584,9 @@
           <w:ilvl w:val="0"/>
           <w:numId w:val="3"/>
         </w:numPr>
-        <w:rPr>
-          <w:rFonts w:hint="eastAsia"/>
-        </w:rPr>
-      </w:pPr>
-      <w:r>
-        <w:t xml:space="preserve">Order_ID is a foreign key, referencing </w:t>
+      </w:pPr>
+      <w:r>
+        <w:t xml:space="preserve">UserID is a foreign key, referencing </w:t>
       </w:r>
       <w:proofErr w:type="gramStart"/>
       <w:r>
@@ -740,110 +594,21 @@
           <w:b/>
           <w:bCs/>
         </w:rPr>
-        <w:t>Order</w:t>
+        <w:t>User</w:t>
       </w:r>
       <w:r>
         <w:t>(</w:t>
       </w:r>
       <w:proofErr w:type="gramEnd"/>
       <w:r>
-        <w:t>Order_ID)</w:t>
-      </w:r>
-    </w:p>
-    <w:p>
-      <w:pPr>
-        <w:rPr>
-          <w:rFonts w:hint="eastAsia"/>
-        </w:rPr>
-      </w:pPr>
-    </w:p>
-    <w:p>
-      <w:pPr>
-        <w:rPr>
-          <w:rFonts w:hint="eastAsia"/>
-        </w:rPr>
-      </w:pPr>
-      <w:proofErr w:type="gramStart"/>
-      <w:r>
-        <w:rPr>
-          <w:b/>
-          <w:bCs/>
-        </w:rPr>
-        <w:t>Generates</w:t>
-      </w:r>
-      <w:r>
-        <w:t>(</w:t>
-      </w:r>
-      <w:proofErr w:type="spellStart"/>
-      <w:proofErr w:type="gramEnd"/>
-      <w:r>
         <w:rPr>
           <w:u w:val="single"/>
         </w:rPr>
-        <w:t>Part_Num</w:t>
-      </w:r>
-      <w:proofErr w:type="spellEnd"/>
-      <w:r>
-        <w:t xml:space="preserve">*, </w:t>
-      </w:r>
-      <w:proofErr w:type="spellStart"/>
-      <w:r>
-        <w:rPr>
-          <w:u w:val="single"/>
-        </w:rPr>
-        <w:t>Car</w:t>
-      </w:r>
-      <w:r>
-        <w:rPr>
-          <w:u w:val="single"/>
-        </w:rPr>
-        <w:t>t</w:t>
-      </w:r>
-      <w:r>
-        <w:rPr>
-          <w:u w:val="single"/>
-        </w:rPr>
-        <w:t>_ID</w:t>
-      </w:r>
-      <w:proofErr w:type="spellEnd"/>
-      <w:r>
-        <w:t xml:space="preserve">*, </w:t>
-      </w:r>
-      <w:proofErr w:type="spellStart"/>
-      <w:r>
-        <w:rPr>
-          <w:u w:val="single"/>
-        </w:rPr>
-        <w:t>Order_ID</w:t>
-      </w:r>
-      <w:proofErr w:type="spellEnd"/>
-      <w:r>
-        <w:rPr>
-          <w:u w:val="single"/>
-        </w:rPr>
-        <w:t>*</w:t>
-      </w:r>
-      <w:r>
-        <w:t xml:space="preserve">, </w:t>
-      </w:r>
-      <w:proofErr w:type="spellStart"/>
-      <w:r>
-        <w:rPr>
-          <w:u w:val="single"/>
-        </w:rPr>
-        <w:t>Payment_ID</w:t>
-      </w:r>
-      <w:proofErr w:type="spellEnd"/>
-      <w:r>
-        <w:t>*)</w:t>
-      </w:r>
-    </w:p>
-    <w:p>
-      <w:pPr>
-        <w:rPr>
-          <w:rFonts w:hint="eastAsia"/>
-        </w:rPr>
-      </w:pPr>
+        <w:t>UserID</w:t>
+      </w:r>
+      <w:r>
+        <w:t>)</w:t>
+      </w:r>
     </w:p>
     <w:p>
       <w:pPr>
@@ -857,61 +622,109 @@
         </w:rPr>
       </w:pPr>
       <w:r>
-        <w:t>Product_ID is a foreign key</w:t>
-      </w:r>
-      <w:r>
-        <w:t xml:space="preserve">, referencing </w:t>
-      </w:r>
-      <w:proofErr w:type="gramStart"/>
+        <w:t xml:space="preserve">ItemID is a foreign key, referencing </w:t>
+      </w:r>
       <w:r>
         <w:rPr>
           <w:b/>
           <w:bCs/>
         </w:rPr>
-        <w:t>Product</w:t>
+        <w:t>Products</w:t>
       </w:r>
       <w:r>
         <w:t>(</w:t>
       </w:r>
+      <w:r>
+        <w:rPr>
+          <w:u w:val="single"/>
+        </w:rPr>
+        <w:t>id</w:t>
+      </w:r>
+      <w:r>
+        <w:t>)</w:t>
+      </w:r>
+    </w:p>
+    <w:p>
+      <w:pPr>
+        <w:rPr>
+          <w:rFonts w:hint="eastAsia"/>
+        </w:rPr>
+      </w:pPr>
+    </w:p>
+    <w:p>
+      <w:proofErr w:type="gramStart"/>
+      <w:r>
+        <w:rPr>
+          <w:b/>
+          <w:bCs/>
+        </w:rPr>
+        <w:t>Payment</w:t>
+      </w:r>
+      <w:r>
+        <w:t>(</w:t>
+      </w:r>
       <w:proofErr w:type="gramEnd"/>
       <w:r>
         <w:rPr>
           <w:u w:val="single"/>
         </w:rPr>
-        <w:t>Part_Num</w:t>
+        <w:t>PaymentID</w:t>
+      </w:r>
+      <w:r>
+        <w:t xml:space="preserve">, CreditCardInfo, </w:t>
+      </w:r>
+      <w:proofErr w:type="spellStart"/>
+      <w:r>
+        <w:t>PaymentAmount</w:t>
+      </w:r>
+      <w:proofErr w:type="spellEnd"/>
+      <w:r>
+        <w:t xml:space="preserve">, </w:t>
+      </w:r>
+      <w:proofErr w:type="spellStart"/>
+      <w:r>
+        <w:t>UserID</w:t>
+      </w:r>
+      <w:proofErr w:type="spellEnd"/>
+      <w:r>
+        <w:t xml:space="preserve">*, </w:t>
+      </w:r>
+      <w:proofErr w:type="spellStart"/>
+      <w:r>
+        <w:t>OrderID</w:t>
+      </w:r>
+      <w:proofErr w:type="spellEnd"/>
+      <w:r>
+        <w:t>*</w:t>
       </w:r>
       <w:r>
         <w:t>)</w:t>
       </w:r>
     </w:p>
+    <w:p/>
     <w:p>
       <w:pPr>
         <w:pStyle w:val="ListParagraph"/>
         <w:numPr>
           <w:ilvl w:val="0"/>
-          <w:numId w:val="3"/>
+          <w:numId w:val="6"/>
         </w:numPr>
-        <w:rPr>
-          <w:rFonts w:hint="eastAsia"/>
-        </w:rPr>
-      </w:pPr>
-      <w:r>
-        <w:t xml:space="preserve">Card_ID is a foreign key, referencing </w:t>
-      </w:r>
+      </w:pPr>
+      <w:proofErr w:type="spellStart"/>
+      <w:r>
+        <w:t>UserID</w:t>
+      </w:r>
+      <w:proofErr w:type="spellEnd"/>
+      <w:r>
+        <w:t xml:space="preserve"> is a foreign key, referencing </w:t>
+      </w:r>
+      <w:proofErr w:type="gramStart"/>
       <w:r>
         <w:rPr>
           <w:b/>
           <w:bCs/>
         </w:rPr>
-        <w:t xml:space="preserve">Shopping </w:t>
-      </w:r>
-      <w:proofErr w:type="gramStart"/>
-      <w:r>
-        <w:rPr>
-          <w:b/>
-          <w:bCs/>
-        </w:rPr>
-        <w:t>Cart</w:t>
+        <w:t>User</w:t>
       </w:r>
       <w:r>
         <w:t>(</w:t>
@@ -921,7 +734,7 @@
         <w:rPr>
           <w:u w:val="single"/>
         </w:rPr>
-        <w:t>Cart_ID</w:t>
+        <w:t>UserID</w:t>
       </w:r>
       <w:r>
         <w:t>)</w:t>
@@ -932,14 +745,19 @@
         <w:pStyle w:val="ListParagraph"/>
         <w:numPr>
           <w:ilvl w:val="0"/>
-          <w:numId w:val="3"/>
+          <w:numId w:val="6"/>
         </w:numPr>
         <w:rPr>
           <w:rFonts w:hint="eastAsia"/>
         </w:rPr>
       </w:pPr>
-      <w:r>
-        <w:t xml:space="preserve">Order_ID is a foreign key, referencing </w:t>
+      <w:proofErr w:type="spellStart"/>
+      <w:r>
+        <w:t>OrderID</w:t>
+      </w:r>
+      <w:proofErr w:type="spellEnd"/>
+      <w:r>
+        <w:t xml:space="preserve"> is a foreign key, referencing </w:t>
       </w:r>
       <w:proofErr w:type="gramStart"/>
       <w:r>
@@ -957,231 +775,7 @@
         <w:rPr>
           <w:u w:val="single"/>
         </w:rPr>
-        <w:t>Order_ID</w:t>
-      </w:r>
-      <w:r>
-        <w:t>)</w:t>
-      </w:r>
-    </w:p>
-    <w:p>
-      <w:pPr>
-        <w:pStyle w:val="ListParagraph"/>
-        <w:numPr>
-          <w:ilvl w:val="0"/>
-          <w:numId w:val="3"/>
-        </w:numPr>
-        <w:rPr>
-          <w:rFonts w:hint="eastAsia"/>
-        </w:rPr>
-      </w:pPr>
-      <w:r>
-        <w:t xml:space="preserve">Payment_ID is a foreign key, referencing </w:t>
-      </w:r>
-      <w:proofErr w:type="gramStart"/>
-      <w:r>
-        <w:rPr>
-          <w:b/>
-          <w:bCs/>
-        </w:rPr>
-        <w:t>Payment</w:t>
-      </w:r>
-      <w:r>
-        <w:t>(</w:t>
-      </w:r>
-      <w:proofErr w:type="gramEnd"/>
-      <w:r>
-        <w:rPr>
-          <w:u w:val="single"/>
-        </w:rPr>
-        <w:t>Payment_ID</w:t>
-      </w:r>
-      <w:r>
-        <w:t>)</w:t>
-      </w:r>
-    </w:p>
-    <w:p>
-      <w:pPr>
-        <w:rPr>
-          <w:rFonts w:hint="eastAsia"/>
-        </w:rPr>
-      </w:pPr>
-    </w:p>
-    <w:p>
-      <w:pPr>
-        <w:rPr>
-          <w:rFonts w:hint="eastAsia"/>
-        </w:rPr>
-      </w:pPr>
-      <w:proofErr w:type="gramStart"/>
-      <w:r>
-        <w:rPr>
-          <w:b/>
-          <w:bCs/>
-        </w:rPr>
-        <w:t>Added</w:t>
-      </w:r>
-      <w:r>
-        <w:t>(</w:t>
-      </w:r>
-      <w:proofErr w:type="gramEnd"/>
-      <w:r>
-        <w:rPr>
-          <w:u w:val="single"/>
-        </w:rPr>
-        <w:t>Part</w:t>
-      </w:r>
-      <w:r>
-        <w:rPr>
-          <w:u w:val="single"/>
-        </w:rPr>
-        <w:t>_Num</w:t>
-      </w:r>
-      <w:r>
-        <w:t>*</w:t>
-      </w:r>
-      <w:r>
-        <w:t xml:space="preserve">, </w:t>
-      </w:r>
-      <w:r>
-        <w:rPr>
-          <w:u w:val="single"/>
-        </w:rPr>
-        <w:t>Cart_ID</w:t>
-      </w:r>
-      <w:r>
-        <w:t>*, User_ID*)</w:t>
-      </w:r>
-    </w:p>
-    <w:p>
-      <w:pPr>
-        <w:rPr>
-          <w:rFonts w:hint="eastAsia"/>
-        </w:rPr>
-      </w:pPr>
-    </w:p>
-    <w:p>
-      <w:pPr>
-        <w:pStyle w:val="ListParagraph"/>
-        <w:numPr>
-          <w:ilvl w:val="0"/>
-          <w:numId w:val="4"/>
-        </w:numPr>
-        <w:rPr>
-          <w:rFonts w:hint="eastAsia"/>
-        </w:rPr>
-      </w:pPr>
-      <w:r>
-        <w:t>Part</w:t>
-      </w:r>
-      <w:r>
-        <w:t>_Num</w:t>
-      </w:r>
-      <w:r>
-        <w:t xml:space="preserve"> is a foreign key, referencing </w:t>
-      </w:r>
-      <w:proofErr w:type="gramStart"/>
-      <w:r>
-        <w:rPr>
-          <w:b/>
-          <w:bCs/>
-        </w:rPr>
-        <w:t>Product</w:t>
-      </w:r>
-      <w:r>
-        <w:t>(</w:t>
-      </w:r>
-      <w:proofErr w:type="gramEnd"/>
-      <w:r>
-        <w:rPr>
-          <w:u w:val="single"/>
-        </w:rPr>
-        <w:t>Part</w:t>
-      </w:r>
-      <w:r>
-        <w:rPr>
-          <w:u w:val="single"/>
-        </w:rPr>
-        <w:t>_Num</w:t>
-      </w:r>
-      <w:r>
-        <w:t>)</w:t>
-      </w:r>
-    </w:p>
-    <w:p>
-      <w:pPr>
-        <w:pStyle w:val="ListParagraph"/>
-        <w:numPr>
-          <w:ilvl w:val="0"/>
-          <w:numId w:val="4"/>
-        </w:numPr>
-        <w:rPr>
-          <w:rFonts w:hint="eastAsia"/>
-        </w:rPr>
-      </w:pPr>
-      <w:r>
-        <w:lastRenderedPageBreak/>
-        <w:t xml:space="preserve">Cart_ID is a foreign key, referencing </w:t>
-      </w:r>
-      <w:r>
-        <w:rPr>
-          <w:b/>
-          <w:bCs/>
-        </w:rPr>
-        <w:t xml:space="preserve">Shopping </w:t>
-      </w:r>
-      <w:proofErr w:type="gramStart"/>
-      <w:r>
-        <w:rPr>
-          <w:b/>
-          <w:bCs/>
-        </w:rPr>
-        <w:t>Cart</w:t>
-      </w:r>
-      <w:r>
-        <w:t>(</w:t>
-      </w:r>
-      <w:proofErr w:type="gramEnd"/>
-      <w:r>
-        <w:rPr>
-          <w:u w:val="single"/>
-        </w:rPr>
-        <w:t>Cart_ID</w:t>
-      </w:r>
-      <w:r>
-        <w:t>)</w:t>
-      </w:r>
-    </w:p>
-    <w:p>
-      <w:pPr>
-        <w:pStyle w:val="ListParagraph"/>
-        <w:numPr>
-          <w:ilvl w:val="0"/>
-          <w:numId w:val="4"/>
-        </w:numPr>
-        <w:rPr>
-          <w:rFonts w:hint="eastAsia"/>
-        </w:rPr>
-      </w:pPr>
-      <w:r>
-        <w:t xml:space="preserve">User_ID is a foreign key, referencing </w:t>
-      </w:r>
-      <w:proofErr w:type="gramStart"/>
-      <w:r>
-        <w:rPr>
-          <w:b/>
-          <w:bCs/>
-        </w:rPr>
-        <w:t>User</w:t>
-      </w:r>
-      <w:r>
-        <w:t>(</w:t>
-      </w:r>
-      <w:proofErr w:type="gramEnd"/>
-      <w:r>
-        <w:rPr>
-          <w:u w:val="single"/>
-        </w:rPr>
-        <w:t>User_ID</w:t>
+        <w:t>OrderID</w:t>
       </w:r>
       <w:r>
         <w:t>)</w:t>
@@ -1541,7 +1135,7 @@
   <w:abstractNum w:abstractNumId="3" w15:restartNumberingAfterBreak="0">
     <w:nsid w:val="742156B6"/>
     <w:multiLevelType w:val="hybridMultilevel"/>
-    <w:tmpl w:val="11DEEB26"/>
+    <w:tmpl w:val="DCF657B6"/>
     <w:lvl w:ilvl="0" w:tplc="04090001">
       <w:start w:val="1"/>
       <w:numFmt w:val="bullet"/>
@@ -1652,6 +1246,119 @@
     </w:lvl>
   </w:abstractNum>
   <w:abstractNum w:abstractNumId="4" w15:restartNumberingAfterBreak="0">
+    <w:nsid w:val="7C4234D3"/>
+    <w:multiLevelType w:val="hybridMultilevel"/>
+    <w:tmpl w:val="994459E6"/>
+    <w:lvl w:ilvl="0" w:tplc="04090001">
+      <w:start w:val="1"/>
+      <w:numFmt w:val="bullet"/>
+      <w:lvlText w:val=""/>
+      <w:lvlJc w:val="left"/>
+      <w:pPr>
+        <w:ind w:left="720" w:hanging="360"/>
+      </w:pPr>
+      <w:rPr>
+        <w:rFonts w:ascii="Symbol" w:hAnsi="Symbol" w:hint="default"/>
+      </w:rPr>
+    </w:lvl>
+    <w:lvl w:ilvl="1" w:tplc="04090003" w:tentative="1">
+      <w:start w:val="1"/>
+      <w:numFmt w:val="bullet"/>
+      <w:lvlText w:val="o"/>
+      <w:lvlJc w:val="left"/>
+      <w:pPr>
+        <w:ind w:left="1440" w:hanging="360"/>
+      </w:pPr>
+      <w:rPr>
+        <w:rFonts w:ascii="Courier New" w:hAnsi="Courier New" w:cs="Courier New" w:hint="default"/>
+      </w:rPr>
+    </w:lvl>
+    <w:lvl w:ilvl="2" w:tplc="04090005" w:tentative="1">
+      <w:start w:val="1"/>
+      <w:numFmt w:val="bullet"/>
+      <w:lvlText w:val=""/>
+      <w:lvlJc w:val="left"/>
+      <w:pPr>
+        <w:ind w:left="2160" w:hanging="360"/>
+      </w:pPr>
+      <w:rPr>
+        <w:rFonts w:ascii="Wingdings" w:hAnsi="Wingdings" w:hint="default"/>
+      </w:rPr>
+    </w:lvl>
+    <w:lvl w:ilvl="3" w:tplc="04090001" w:tentative="1">
+      <w:start w:val="1"/>
+      <w:numFmt w:val="bullet"/>
+      <w:lvlText w:val=""/>
+      <w:lvlJc w:val="left"/>
+      <w:pPr>
+        <w:ind w:left="2880" w:hanging="360"/>
+      </w:pPr>
+      <w:rPr>
+        <w:rFonts w:ascii="Symbol" w:hAnsi="Symbol" w:hint="default"/>
+      </w:rPr>
+    </w:lvl>
+    <w:lvl w:ilvl="4" w:tplc="04090003" w:tentative="1">
+      <w:start w:val="1"/>
+      <w:numFmt w:val="bullet"/>
+      <w:lvlText w:val="o"/>
+      <w:lvlJc w:val="left"/>
+      <w:pPr>
+        <w:ind w:left="3600" w:hanging="360"/>
+      </w:pPr>
+      <w:rPr>
+        <w:rFonts w:ascii="Courier New" w:hAnsi="Courier New" w:cs="Courier New" w:hint="default"/>
+      </w:rPr>
+    </w:lvl>
+    <w:lvl w:ilvl="5" w:tplc="04090005" w:tentative="1">
+      <w:start w:val="1"/>
+      <w:numFmt w:val="bullet"/>
+      <w:lvlText w:val=""/>
+      <w:lvlJc w:val="left"/>
+      <w:pPr>
+        <w:ind w:left="4320" w:hanging="360"/>
+      </w:pPr>
+      <w:rPr>
+        <w:rFonts w:ascii="Wingdings" w:hAnsi="Wingdings" w:hint="default"/>
+      </w:rPr>
+    </w:lvl>
+    <w:lvl w:ilvl="6" w:tplc="04090001" w:tentative="1">
+      <w:start w:val="1"/>
+      <w:numFmt w:val="bullet"/>
+      <w:lvlText w:val=""/>
+      <w:lvlJc w:val="left"/>
+      <w:pPr>
+        <w:ind w:left="5040" w:hanging="360"/>
+      </w:pPr>
+      <w:rPr>
+        <w:rFonts w:ascii="Symbol" w:hAnsi="Symbol" w:hint="default"/>
+      </w:rPr>
+    </w:lvl>
+    <w:lvl w:ilvl="7" w:tplc="04090003" w:tentative="1">
+      <w:start w:val="1"/>
+      <w:numFmt w:val="bullet"/>
+      <w:lvlText w:val="o"/>
+      <w:lvlJc w:val="left"/>
+      <w:pPr>
+        <w:ind w:left="5760" w:hanging="360"/>
+      </w:pPr>
+      <w:rPr>
+        <w:rFonts w:ascii="Courier New" w:hAnsi="Courier New" w:cs="Courier New" w:hint="default"/>
+      </w:rPr>
+    </w:lvl>
+    <w:lvl w:ilvl="8" w:tplc="04090005" w:tentative="1">
+      <w:start w:val="1"/>
+      <w:numFmt w:val="bullet"/>
+      <w:lvlText w:val=""/>
+      <w:lvlJc w:val="left"/>
+      <w:pPr>
+        <w:ind w:left="6480" w:hanging="360"/>
+      </w:pPr>
+      <w:rPr>
+        <w:rFonts w:ascii="Wingdings" w:hAnsi="Wingdings" w:hint="default"/>
+      </w:rPr>
+    </w:lvl>
+  </w:abstractNum>
+  <w:abstractNum w:abstractNumId="5" w15:restartNumberingAfterBreak="0">
     <w:nsid w:val="7EA319AF"/>
     <w:multiLevelType w:val="hybridMultilevel"/>
     <w:tmpl w:val="716802E0"/>
@@ -1765,7 +1472,7 @@
     </w:lvl>
   </w:abstractNum>
   <w:num w:numId="1" w16cid:durableId="733041368">
-    <w:abstractNumId w:val="4"/>
+    <w:abstractNumId w:val="5"/>
   </w:num>
   <w:num w:numId="2" w16cid:durableId="760954198">
     <w:abstractNumId w:val="1"/>
@@ -1778,6 +1485,9 @@
   </w:num>
   <w:num w:numId="5" w16cid:durableId="902300193">
     <w:abstractNumId w:val="2"/>
+  </w:num>
+  <w:num w:numId="6" w16cid:durableId="2080327073">
+    <w:abstractNumId w:val="4"/>
   </w:num>
 </w:numbering>
 </file>

</xml_diff>